<commit_message>
Updated game design doc to reflect changes to rules
</commit_message>
<xml_diff>
--- a/Ace Exorcist.docx
+++ b/Ace Exorcist.docx
@@ -643,6 +643,21 @@
         </w:numPr>
       </w:pPr>
       <w:r>
+        <w:rPr>
+          <w:b/>
+        </w:rPr>
+        <w:t>If Exorcist has just defended an attack during Summoner’s turn, then they must skip their turn.</w:t>
+      </w:r>
+    </w:p>
+    <w:p>
+      <w:pPr>
+        <w:pStyle w:val="ListParagraph"/>
+        <w:numPr>
+          <w:ilvl w:val="0"/>
+          <w:numId w:val="13"/>
+        </w:numPr>
+      </w:pPr>
+      <w:r>
         <w:t>Turn starts by drawing a single card from stack.</w:t>
       </w:r>
     </w:p>
@@ -1050,6 +1065,21 @@
       <w:r>
         <w:t>Action complete.</w:t>
       </w:r>
+    </w:p>
+    <w:p>
+      <w:pPr>
+        <w:pStyle w:val="ListParagraph"/>
+        <w:keepNext/>
+        <w:numPr>
+          <w:ilvl w:val="0"/>
+          <w:numId w:val="20"/>
+        </w:numPr>
+      </w:pPr>
+      <w:r>
+        <w:t>If Exorcist has defended the attack, then they must skip their next turn.</w:t>
+      </w:r>
+      <w:bookmarkStart w:id="0" w:name="_GoBack"/>
+      <w:bookmarkEnd w:id="0"/>
     </w:p>
     <w:tbl>
       <w:tblPr>
@@ -2109,6 +2139,7 @@
         </w:numPr>
       </w:pPr>
       <w:r>
+        <w:lastRenderedPageBreak/>
         <w:t>Summoner draws cards in turn from the draw stack, adding together their face value, until the strength of the attack is exceeded</w:t>
       </w:r>
     </w:p>
@@ -2121,7 +2152,6 @@
         </w:numPr>
       </w:pPr>
       <w:r>
-        <w:lastRenderedPageBreak/>
         <w:t>The last card drawn is returned (having been seen by both players), and the other drawn cards are discarded.</w:t>
       </w:r>
     </w:p>
@@ -2201,8 +2231,6 @@
           <w:numId w:val="24"/>
         </w:numPr>
       </w:pPr>
-      <w:bookmarkStart w:id="0" w:name="_GoBack"/>
-      <w:bookmarkEnd w:id="0"/>
       <w:r>
         <w:t>Action complete.</w:t>
       </w:r>
@@ -2220,7 +2248,7 @@
         <w:pStyle w:val="ListParagraph"/>
         <w:numPr>
           <w:ilvl w:val="0"/>
-          <w:numId w:val="27"/>
+          <w:numId w:val="28"/>
         </w:numPr>
       </w:pPr>
       <w:r>
@@ -2232,13 +2260,14 @@
         <w:pStyle w:val="ListParagraph"/>
         <w:numPr>
           <w:ilvl w:val="0"/>
-          <w:numId w:val="27"/>
+          <w:numId w:val="28"/>
         </w:numPr>
       </w:pPr>
       <w:r>
         <w:t>Action complete.</w:t>
       </w:r>
     </w:p>
+    <w:p/>
     <w:p/>
     <w:sectPr>
       <w:pgSz w:w="11906" w:h="16838"/>
@@ -4219,6 +4248,232 @@
     </w:lvl>
   </w:abstractNum>
   <w:abstractNum w:abstractNumId="26" w15:restartNumberingAfterBreak="0">
+    <w:nsid w:val="568F65AA"/>
+    <w:multiLevelType w:val="multilevel"/>
+    <w:tmpl w:val="52260E8E"/>
+    <w:lvl w:ilvl="0">
+      <w:start w:val="1"/>
+      <w:numFmt w:val="decimal"/>
+      <w:lvlText w:val="%1)"/>
+      <w:lvlJc w:val="left"/>
+      <w:pPr>
+        <w:ind w:left="360" w:hanging="360"/>
+      </w:pPr>
+      <w:rPr>
+        <w:rFonts w:hint="default"/>
+      </w:rPr>
+    </w:lvl>
+    <w:lvl w:ilvl="1">
+      <w:start w:val="1"/>
+      <w:numFmt w:val="lowerLetter"/>
+      <w:lvlText w:val="%2)"/>
+      <w:lvlJc w:val="left"/>
+      <w:pPr>
+        <w:ind w:left="720" w:hanging="360"/>
+      </w:pPr>
+      <w:rPr>
+        <w:rFonts w:hint="default"/>
+      </w:rPr>
+    </w:lvl>
+    <w:lvl w:ilvl="2">
+      <w:start w:val="1"/>
+      <w:numFmt w:val="lowerRoman"/>
+      <w:lvlText w:val="%3)"/>
+      <w:lvlJc w:val="left"/>
+      <w:pPr>
+        <w:ind w:left="1080" w:hanging="360"/>
+      </w:pPr>
+      <w:rPr>
+        <w:rFonts w:hint="default"/>
+      </w:rPr>
+    </w:lvl>
+    <w:lvl w:ilvl="3">
+      <w:start w:val="1"/>
+      <w:numFmt w:val="decimal"/>
+      <w:lvlText w:val="(%4)"/>
+      <w:lvlJc w:val="left"/>
+      <w:pPr>
+        <w:ind w:left="1440" w:hanging="360"/>
+      </w:pPr>
+      <w:rPr>
+        <w:rFonts w:hint="default"/>
+      </w:rPr>
+    </w:lvl>
+    <w:lvl w:ilvl="4">
+      <w:start w:val="1"/>
+      <w:numFmt w:val="lowerLetter"/>
+      <w:lvlText w:val="(%5)"/>
+      <w:lvlJc w:val="left"/>
+      <w:pPr>
+        <w:ind w:left="1800" w:hanging="360"/>
+      </w:pPr>
+      <w:rPr>
+        <w:rFonts w:hint="default"/>
+      </w:rPr>
+    </w:lvl>
+    <w:lvl w:ilvl="5">
+      <w:start w:val="1"/>
+      <w:numFmt w:val="lowerRoman"/>
+      <w:lvlText w:val="(%6)"/>
+      <w:lvlJc w:val="left"/>
+      <w:pPr>
+        <w:ind w:left="2160" w:hanging="360"/>
+      </w:pPr>
+      <w:rPr>
+        <w:rFonts w:hint="default"/>
+      </w:rPr>
+    </w:lvl>
+    <w:lvl w:ilvl="6">
+      <w:start w:val="1"/>
+      <w:numFmt w:val="decimal"/>
+      <w:lvlText w:val="%7."/>
+      <w:lvlJc w:val="left"/>
+      <w:pPr>
+        <w:ind w:left="2520" w:hanging="360"/>
+      </w:pPr>
+      <w:rPr>
+        <w:rFonts w:hint="default"/>
+      </w:rPr>
+    </w:lvl>
+    <w:lvl w:ilvl="7">
+      <w:start w:val="1"/>
+      <w:numFmt w:val="lowerLetter"/>
+      <w:lvlText w:val="%8."/>
+      <w:lvlJc w:val="left"/>
+      <w:pPr>
+        <w:ind w:left="2880" w:hanging="360"/>
+      </w:pPr>
+      <w:rPr>
+        <w:rFonts w:hint="default"/>
+      </w:rPr>
+    </w:lvl>
+    <w:lvl w:ilvl="8">
+      <w:start w:val="1"/>
+      <w:numFmt w:val="lowerRoman"/>
+      <w:lvlText w:val="%9."/>
+      <w:lvlJc w:val="left"/>
+      <w:pPr>
+        <w:ind w:left="3240" w:hanging="360"/>
+      </w:pPr>
+      <w:rPr>
+        <w:rFonts w:hint="default"/>
+      </w:rPr>
+    </w:lvl>
+  </w:abstractNum>
+  <w:abstractNum w:abstractNumId="27" w15:restartNumberingAfterBreak="0">
+    <w:nsid w:val="5AE0057A"/>
+    <w:multiLevelType w:val="multilevel"/>
+    <w:tmpl w:val="52260E8E"/>
+    <w:lvl w:ilvl="0">
+      <w:start w:val="1"/>
+      <w:numFmt w:val="decimal"/>
+      <w:lvlText w:val="%1)"/>
+      <w:lvlJc w:val="left"/>
+      <w:pPr>
+        <w:ind w:left="360" w:hanging="360"/>
+      </w:pPr>
+      <w:rPr>
+        <w:rFonts w:hint="default"/>
+      </w:rPr>
+    </w:lvl>
+    <w:lvl w:ilvl="1">
+      <w:start w:val="1"/>
+      <w:numFmt w:val="lowerLetter"/>
+      <w:lvlText w:val="%2)"/>
+      <w:lvlJc w:val="left"/>
+      <w:pPr>
+        <w:ind w:left="720" w:hanging="360"/>
+      </w:pPr>
+      <w:rPr>
+        <w:rFonts w:hint="default"/>
+      </w:rPr>
+    </w:lvl>
+    <w:lvl w:ilvl="2">
+      <w:start w:val="1"/>
+      <w:numFmt w:val="lowerRoman"/>
+      <w:lvlText w:val="%3)"/>
+      <w:lvlJc w:val="left"/>
+      <w:pPr>
+        <w:ind w:left="1080" w:hanging="360"/>
+      </w:pPr>
+      <w:rPr>
+        <w:rFonts w:hint="default"/>
+      </w:rPr>
+    </w:lvl>
+    <w:lvl w:ilvl="3">
+      <w:start w:val="1"/>
+      <w:numFmt w:val="decimal"/>
+      <w:lvlText w:val="(%4)"/>
+      <w:lvlJc w:val="left"/>
+      <w:pPr>
+        <w:ind w:left="1440" w:hanging="360"/>
+      </w:pPr>
+      <w:rPr>
+        <w:rFonts w:hint="default"/>
+      </w:rPr>
+    </w:lvl>
+    <w:lvl w:ilvl="4">
+      <w:start w:val="1"/>
+      <w:numFmt w:val="lowerLetter"/>
+      <w:lvlText w:val="(%5)"/>
+      <w:lvlJc w:val="left"/>
+      <w:pPr>
+        <w:ind w:left="1800" w:hanging="360"/>
+      </w:pPr>
+      <w:rPr>
+        <w:rFonts w:hint="default"/>
+      </w:rPr>
+    </w:lvl>
+    <w:lvl w:ilvl="5">
+      <w:start w:val="1"/>
+      <w:numFmt w:val="lowerRoman"/>
+      <w:lvlText w:val="(%6)"/>
+      <w:lvlJc w:val="left"/>
+      <w:pPr>
+        <w:ind w:left="2160" w:hanging="360"/>
+      </w:pPr>
+      <w:rPr>
+        <w:rFonts w:hint="default"/>
+      </w:rPr>
+    </w:lvl>
+    <w:lvl w:ilvl="6">
+      <w:start w:val="1"/>
+      <w:numFmt w:val="decimal"/>
+      <w:lvlText w:val="%7."/>
+      <w:lvlJc w:val="left"/>
+      <w:pPr>
+        <w:ind w:left="2520" w:hanging="360"/>
+      </w:pPr>
+      <w:rPr>
+        <w:rFonts w:hint="default"/>
+      </w:rPr>
+    </w:lvl>
+    <w:lvl w:ilvl="7">
+      <w:start w:val="1"/>
+      <w:numFmt w:val="lowerLetter"/>
+      <w:lvlText w:val="%8."/>
+      <w:lvlJc w:val="left"/>
+      <w:pPr>
+        <w:ind w:left="2880" w:hanging="360"/>
+      </w:pPr>
+      <w:rPr>
+        <w:rFonts w:hint="default"/>
+      </w:rPr>
+    </w:lvl>
+    <w:lvl w:ilvl="8">
+      <w:start w:val="1"/>
+      <w:numFmt w:val="lowerRoman"/>
+      <w:lvlText w:val="%9."/>
+      <w:lvlJc w:val="left"/>
+      <w:pPr>
+        <w:ind w:left="3240" w:hanging="360"/>
+      </w:pPr>
+      <w:rPr>
+        <w:rFonts w:hint="default"/>
+      </w:rPr>
+    </w:lvl>
+  </w:abstractNum>
+  <w:abstractNum w:abstractNumId="28" w15:restartNumberingAfterBreak="0">
     <w:nsid w:val="7FA65737"/>
     <w:multiLevelType w:val="multilevel"/>
     <w:tmpl w:val="AA425094"/>
@@ -4392,7 +4647,7 @@
     <w:abstractNumId w:val="23"/>
   </w:num>
   <w:num w:numId="21">
-    <w:abstractNumId w:val="26"/>
+    <w:abstractNumId w:val="28"/>
   </w:num>
   <w:num w:numId="22">
     <w:abstractNumId w:val="18"/>
@@ -4411,6 +4666,12 @@
   </w:num>
   <w:num w:numId="27">
     <w:abstractNumId w:val="16"/>
+  </w:num>
+  <w:num w:numId="28">
+    <w:abstractNumId w:val="27"/>
+  </w:num>
+  <w:num w:numId="29">
+    <w:abstractNumId w:val="26"/>
   </w:num>
 </w:numbering>
 </file>

</xml_diff>

<commit_message>
Minor clarification in game design doc.
</commit_message>
<xml_diff>
--- a/Ace Exorcist.docx
+++ b/Ace Exorcist.docx
@@ -50,13 +50,13 @@
         <w:t>destroying Ritual Cards</w:t>
       </w:r>
       <w:r>
-        <w:t xml:space="preserve"> and destroying draw stack cards</w:t>
-      </w:r>
-      <w:r>
-        <w:t xml:space="preserve">. </w:t>
-      </w:r>
-      <w:r>
-        <w:t>In practice this is measured in terms of damage points inflicted.</w:t>
+        <w:t xml:space="preserve"> and </w:t>
+      </w:r>
+      <w:r>
+        <w:t>inflicting damage on the Summoner</w:t>
+      </w:r>
+      <w:r>
+        <w:t>.</w:t>
       </w:r>
     </w:p>
     <w:p>
@@ -69,7 +69,13 @@
     </w:p>
     <w:p>
       <w:r>
-        <w:t>Summoner wins if either of the following conditions are achieved:</w:t>
+        <w:t xml:space="preserve">Summoner wins if </w:t>
+      </w:r>
+      <w:r>
+        <w:t>any</w:t>
+      </w:r>
+      <w:r>
+        <w:t xml:space="preserve"> of the following conditions are achieved:</w:t>
       </w:r>
     </w:p>
     <w:p>
@@ -519,10 +525,19 @@
         <w:t>.</w:t>
       </w:r>
       <w:r>
-        <w:t xml:space="preserve"> A player’s hand may, at any time, contain between </w:t>
-      </w:r>
-      <w:r>
-        <w:t>0 and 6. If drawing a card would exceed this limit, then no card will be drawn.</w:t>
+        <w:t xml:space="preserve"> A player’s hand may, at any time, contain </w:t>
+      </w:r>
+      <w:r>
+        <w:t>up to</w:t>
+      </w:r>
+      <w:r>
+        <w:t xml:space="preserve"> 6</w:t>
+      </w:r>
+      <w:r>
+        <w:t xml:space="preserve"> cards</w:t>
+      </w:r>
+      <w:r>
+        <w:t>. If drawing a card would exceed this limit, then no card will be drawn.</w:t>
       </w:r>
     </w:p>
     <w:p>
@@ -563,7 +578,13 @@
         <w:t xml:space="preserve">Play </w:t>
       </w:r>
       <w:r>
-        <w:t>comprises one of three actions, which are described in the next section:</w:t>
+        <w:t xml:space="preserve">comprises one of </w:t>
+      </w:r>
+      <w:r>
+        <w:t>four</w:t>
+      </w:r>
+      <w:r>
+        <w:t xml:space="preserve"> actions, which are described in the next section:</w:t>
       </w:r>
     </w:p>
     <w:p>
@@ -599,7 +620,10 @@
         </w:numPr>
       </w:pPr>
       <w:r>
-        <w:t>Draw free cards</w:t>
+        <w:t>Draw</w:t>
+      </w:r>
+      <w:r>
+        <w:t xml:space="preserve"> cards</w:t>
       </w:r>
     </w:p>
     <w:p>
@@ -670,7 +694,13 @@
         </w:numPr>
       </w:pPr>
       <w:r>
-        <w:t>Play comprises one of two actions, which are described in the next section:</w:t>
+        <w:t xml:space="preserve">Play comprises one of </w:t>
+      </w:r>
+      <w:r>
+        <w:t>three</w:t>
+      </w:r>
+      <w:r>
+        <w:t xml:space="preserve"> actions, which are described in the next section:</w:t>
       </w:r>
     </w:p>
     <w:p>
@@ -682,19 +712,7 @@
         </w:numPr>
       </w:pPr>
       <w:r>
-        <w:t>Attack Ritual Summons</w:t>
-      </w:r>
-    </w:p>
-    <w:p>
-      <w:pPr>
-        <w:pStyle w:val="ListParagraph"/>
-        <w:numPr>
-          <w:ilvl w:val="1"/>
-          <w:numId w:val="13"/>
-        </w:numPr>
-      </w:pPr>
-      <w:r>
-        <w:t>Attack Summoners draw stack</w:t>
+        <w:t xml:space="preserve">Attack </w:t>
       </w:r>
     </w:p>
     <w:p>
@@ -706,7 +724,40 @@
         </w:numPr>
       </w:pPr>
       <w:r>
-        <w:t>Only permitted if there are no Ritual Cards in the Ritual Area</w:t>
+        <w:rPr>
+          <w:i/>
+        </w:rPr>
+        <w:t>either</w:t>
+      </w:r>
+      <w:r>
+        <w:t xml:space="preserve"> attack </w:t>
+      </w:r>
+      <w:r>
+        <w:t>Ritual Summons</w:t>
+      </w:r>
+      <w:r>
+        <w:t>, if there are Summons Cards to be attacked</w:t>
+      </w:r>
+    </w:p>
+    <w:p>
+      <w:pPr>
+        <w:pStyle w:val="ListParagraph"/>
+        <w:numPr>
+          <w:ilvl w:val="2"/>
+          <w:numId w:val="13"/>
+        </w:numPr>
+      </w:pPr>
+      <w:r>
+        <w:rPr>
+          <w:i/>
+        </w:rPr>
+        <w:t>else</w:t>
+      </w:r>
+      <w:r>
+        <w:t xml:space="preserve"> a</w:t>
+      </w:r>
+      <w:r>
+        <w:t>ttack Summoners draw stack</w:t>
       </w:r>
     </w:p>
     <w:p>
@@ -1050,7 +1101,19 @@
         </w:numPr>
       </w:pPr>
       <w:r>
-        <w:t>Exorcist’s health is reduced by the resulting amount of damage after defence has been played.</w:t>
+        <w:t xml:space="preserve">Exorcist’s </w:t>
+      </w:r>
+      <w:r>
+        <w:t>hit points</w:t>
+      </w:r>
+      <w:r>
+        <w:t xml:space="preserve"> </w:t>
+      </w:r>
+      <w:r>
+        <w:t>are</w:t>
+      </w:r>
+      <w:r>
+        <w:t xml:space="preserve"> reduced by the resulting amount of damage after defence has been played.</w:t>
       </w:r>
     </w:p>
     <w:p>
@@ -1074,17 +1137,22 @@
           <w:ilvl w:val="0"/>
           <w:numId w:val="20"/>
         </w:numPr>
-      </w:pPr>
-      <w:r>
+        <w:rPr>
+          <w:b/>
+        </w:rPr>
+      </w:pPr>
+      <w:r>
+        <w:rPr>
+          <w:b/>
+        </w:rPr>
         <w:t>If Exorcist has defended the attack, then they must skip their next turn.</w:t>
       </w:r>
-      <w:bookmarkStart w:id="0" w:name="_GoBack"/>
-      <w:bookmarkEnd w:id="0"/>
     </w:p>
     <w:tbl>
       <w:tblPr>
         <w:tblStyle w:val="TableGrid"/>
         <w:tblW w:w="0" w:type="auto"/>
+        <w:jc w:val="center"/>
         <w:tblLook w:val="04A0" w:firstRow="1" w:lastRow="0" w:firstColumn="1" w:lastColumn="0" w:noHBand="0" w:noVBand="1"/>
       </w:tblPr>
       <w:tblGrid>
@@ -1095,6 +1163,9 @@
         <w:gridCol w:w="1409"/>
       </w:tblGrid>
       <w:tr>
+        <w:trPr>
+          <w:jc w:val="center"/>
+        </w:trPr>
         <w:tc>
           <w:tcPr>
             <w:tcW w:w="1105" w:type="dxa"/>
@@ -1192,6 +1263,9 @@
         </w:tc>
       </w:tr>
       <w:tr>
+        <w:trPr>
+          <w:jc w:val="center"/>
+        </w:trPr>
         <w:tc>
           <w:tcPr>
             <w:tcW w:w="1105" w:type="dxa"/>
@@ -1255,6 +1329,9 @@
         </w:tc>
       </w:tr>
       <w:tr>
+        <w:trPr>
+          <w:jc w:val="center"/>
+        </w:trPr>
         <w:tc>
           <w:tcPr>
             <w:tcW w:w="1105" w:type="dxa"/>
@@ -1314,6 +1391,9 @@
         </w:tc>
       </w:tr>
       <w:tr>
+        <w:trPr>
+          <w:jc w:val="center"/>
+        </w:trPr>
         <w:tc>
           <w:tcPr>
             <w:tcW w:w="1105" w:type="dxa"/>
@@ -1373,6 +1453,9 @@
         </w:tc>
       </w:tr>
       <w:tr>
+        <w:trPr>
+          <w:jc w:val="center"/>
+        </w:trPr>
         <w:tc>
           <w:tcPr>
             <w:tcW w:w="1105" w:type="dxa"/>
@@ -1414,6 +1497,9 @@
         </w:tc>
       </w:tr>
       <w:tr>
+        <w:trPr>
+          <w:jc w:val="center"/>
+        </w:trPr>
         <w:tc>
           <w:tcPr>
             <w:tcW w:w="1105" w:type="dxa"/>
@@ -1477,6 +1563,9 @@
         </w:tc>
       </w:tr>
       <w:tr>
+        <w:trPr>
+          <w:jc w:val="center"/>
+        </w:trPr>
         <w:tc>
           <w:tcPr>
             <w:tcW w:w="1105" w:type="dxa"/>
@@ -1536,6 +1625,9 @@
         </w:tc>
       </w:tr>
       <w:tr>
+        <w:trPr>
+          <w:jc w:val="center"/>
+        </w:trPr>
         <w:tc>
           <w:tcPr>
             <w:tcW w:w="1105" w:type="dxa"/>
@@ -1595,6 +1687,9 @@
         </w:tc>
       </w:tr>
       <w:tr>
+        <w:trPr>
+          <w:jc w:val="center"/>
+        </w:trPr>
         <w:tc>
           <w:tcPr>
             <w:tcW w:w="1105" w:type="dxa"/>
@@ -1654,6 +1749,9 @@
         </w:tc>
       </w:tr>
       <w:tr>
+        <w:trPr>
+          <w:jc w:val="center"/>
+        </w:trPr>
         <w:tc>
           <w:tcPr>
             <w:tcW w:w="1105" w:type="dxa"/>
@@ -1717,6 +1815,9 @@
         </w:tc>
       </w:tr>
       <w:tr>
+        <w:trPr>
+          <w:jc w:val="center"/>
+        </w:trPr>
         <w:tc>
           <w:tcPr>
             <w:tcW w:w="1105" w:type="dxa"/>
@@ -1776,6 +1877,9 @@
         </w:tc>
       </w:tr>
       <w:tr>
+        <w:trPr>
+          <w:jc w:val="center"/>
+        </w:trPr>
         <w:tc>
           <w:tcPr>
             <w:tcW w:w="1105" w:type="dxa"/>
@@ -1835,6 +1939,9 @@
         </w:tc>
       </w:tr>
       <w:tr>
+        <w:trPr>
+          <w:jc w:val="center"/>
+        </w:trPr>
         <w:tc>
           <w:tcPr>
             <w:tcW w:w="1105" w:type="dxa"/>
@@ -1924,7 +2031,7 @@
         <w:t>Draw</w:t>
       </w:r>
       <w:r>
-        <w:t xml:space="preserve"> free cards</w:t>
+        <w:t xml:space="preserve"> cards</w:t>
       </w:r>
       <w:r>
         <w:t>:</w:t>
@@ -1968,12 +2075,11 @@
     </w:p>
     <w:p>
       <w:pPr>
-        <w:pStyle w:val="ListParagraph"/>
-        <w:numPr>
-          <w:ilvl w:val="1"/>
-          <w:numId w:val="21"/>
-        </w:numPr>
-      </w:pPr>
+        <w:ind w:left="360"/>
+      </w:pPr>
+      <w:r>
+        <w:t xml:space="preserve">Note: </w:t>
+      </w:r>
       <w:r>
         <w:t>This has the effect of increasing the hand by 1 card, as well as allowing the player to discard unwanted cards, in the hope of replacing them by something better.</w:t>
       </w:r>
@@ -2071,7 +2177,13 @@
         </w:numPr>
       </w:pPr>
       <w:r>
-        <w:t>The attacked card is withdrawn from the Ritual Space.</w:t>
+        <w:t>The attacked card is withdrawn from the Ritual Space</w:t>
+      </w:r>
+      <w:r>
+        <w:t xml:space="preserve"> and discarded</w:t>
+      </w:r>
+      <w:r>
+        <w:t>.</w:t>
       </w:r>
     </w:p>
     <w:p>
@@ -2127,6 +2239,7 @@
         </w:numPr>
       </w:pPr>
       <w:r>
+        <w:lastRenderedPageBreak/>
         <w:t>Play a flush (cards of the same suit) of one or more cards. The total face value of the cards played is the strength of the attack.</w:t>
       </w:r>
     </w:p>
@@ -2139,8 +2252,13 @@
         </w:numPr>
       </w:pPr>
       <w:r>
-        <w:lastRenderedPageBreak/>
-        <w:t>Summoner draws cards in turn from the draw stack, adding together their face value, until the strength of the attack is exceeded</w:t>
+        <w:t xml:space="preserve">Summoner draws cards in turn from the draw stack, adding together their face value, until the strength of the attack is </w:t>
+      </w:r>
+      <w:r>
+        <w:t xml:space="preserve">equalled or </w:t>
+      </w:r>
+      <w:r>
+        <w:t>exceeded</w:t>
       </w:r>
     </w:p>
     <w:p>
@@ -2152,7 +2270,45 @@
         </w:numPr>
       </w:pPr>
       <w:r>
-        <w:t>The last card drawn is returned (having been seen by both players), and the other drawn cards are discarded.</w:t>
+        <w:t>If the attack strength is exceeded, then t</w:t>
+      </w:r>
+      <w:r>
+        <w:t>he last card drawn is returned (having been</w:t>
+      </w:r>
+      <w:r>
+        <w:t xml:space="preserve"> seen by both players).</w:t>
+      </w:r>
+    </w:p>
+    <w:p>
+      <w:pPr>
+        <w:pStyle w:val="ListParagraph"/>
+        <w:numPr>
+          <w:ilvl w:val="1"/>
+          <w:numId w:val="23"/>
+        </w:numPr>
+      </w:pPr>
+      <w:r>
+        <w:t xml:space="preserve">Note: this has the effect of giving </w:t>
+      </w:r>
+      <w:r>
+        <w:t>both players</w:t>
+      </w:r>
+      <w:bookmarkStart w:id="0" w:name="_GoBack"/>
+      <w:bookmarkEnd w:id="0"/>
+      <w:r>
+        <w:t xml:space="preserve"> a preview of Summoner’s next draw.</w:t>
+      </w:r>
+    </w:p>
+    <w:p>
+      <w:pPr>
+        <w:pStyle w:val="ListParagraph"/>
+        <w:numPr>
+          <w:ilvl w:val="1"/>
+          <w:numId w:val="23"/>
+        </w:numPr>
+      </w:pPr>
+      <w:r>
+        <w:t>If the cards drawn total exactly to the strength of the attack, then another card is not drawn and returned to the stack – in this case, there is no preview of the Summoner’s next draw.</w:t>
       </w:r>
     </w:p>
     <w:p>
@@ -2164,7 +2320,22 @@
         </w:numPr>
       </w:pPr>
       <w:r>
-        <w:t>Summoner suffers damage equal to the total value of the cards discarded.</w:t>
+        <w:t xml:space="preserve">The cards drawn from the stack are discarded, and </w:t>
+      </w:r>
+      <w:r>
+        <w:t xml:space="preserve">Summoner suffers damage equal to the total value of </w:t>
+      </w:r>
+      <w:r>
+        <w:t>those</w:t>
+      </w:r>
+      <w:r>
+        <w:t xml:space="preserve"> cards</w:t>
+      </w:r>
+      <w:r>
+        <w:t xml:space="preserve"> (ie some value less than or equal to the attack strength)</w:t>
+      </w:r>
+      <w:r>
+        <w:t>.</w:t>
       </w:r>
     </w:p>
     <w:p>

</xml_diff>

<commit_message>
Added images and PDF
</commit_message>
<xml_diff>
--- a/Ace Exorcist.docx
+++ b/Ace Exorcist.docx
@@ -1,6 +1,6 @@
 
 <file path=word/document.xml><?xml version="1.0" encoding="utf-8"?>
-<w:document xmlns:wpc="http://schemas.microsoft.com/office/word/2010/wordprocessingCanvas" xmlns:mc="http://schemas.openxmlformats.org/markup-compatibility/2006" xmlns:o="urn:schemas-microsoft-com:office:office" xmlns:r="http://schemas.openxmlformats.org/officeDocument/2006/relationships" xmlns:m="http://schemas.openxmlformats.org/officeDocument/2006/math" xmlns:v="urn:schemas-microsoft-com:vml" xmlns:wp14="http://schemas.microsoft.com/office/word/2010/wordprocessingDrawing" xmlns:wp="http://schemas.openxmlformats.org/drawingml/2006/wordprocessingDrawing" xmlns:w10="urn:schemas-microsoft-com:office:word" xmlns:w="http://schemas.openxmlformats.org/wordprocessingml/2006/main" xmlns:w14="http://schemas.microsoft.com/office/word/2010/wordml" xmlns:w15="http://schemas.microsoft.com/office/word/2012/wordml" xmlns:wpg="http://schemas.microsoft.com/office/word/2010/wordprocessingGroup" xmlns:wpi="http://schemas.microsoft.com/office/word/2010/wordprocessingInk" xmlns:wne="http://schemas.microsoft.com/office/word/2006/wordml" xmlns:wps="http://schemas.microsoft.com/office/word/2010/wordprocessingShape" mc:Ignorable="w14 w15 wp14">
+<w:document xmlns:wpc="http://schemas.microsoft.com/office/word/2010/wordprocessingCanvas" xmlns:cx="http://schemas.microsoft.com/office/drawing/2014/chartex" xmlns:cx1="http://schemas.microsoft.com/office/drawing/2015/9/8/chartex" xmlns:mc="http://schemas.openxmlformats.org/markup-compatibility/2006" xmlns:o="urn:schemas-microsoft-com:office:office" xmlns:r="http://schemas.openxmlformats.org/officeDocument/2006/relationships" xmlns:m="http://schemas.openxmlformats.org/officeDocument/2006/math" xmlns:v="urn:schemas-microsoft-com:vml" xmlns:wp14="http://schemas.microsoft.com/office/word/2010/wordprocessingDrawing" xmlns:wp="http://schemas.openxmlformats.org/drawingml/2006/wordprocessingDrawing" xmlns:w10="urn:schemas-microsoft-com:office:word" xmlns:w="http://schemas.openxmlformats.org/wordprocessingml/2006/main" xmlns:w14="http://schemas.microsoft.com/office/word/2010/wordml" xmlns:w15="http://schemas.microsoft.com/office/word/2012/wordml" xmlns:w16se="http://schemas.microsoft.com/office/word/2015/wordml/symex" xmlns:wpg="http://schemas.microsoft.com/office/word/2010/wordprocessingGroup" xmlns:wpi="http://schemas.microsoft.com/office/word/2010/wordprocessingInk" xmlns:wne="http://schemas.microsoft.com/office/word/2006/wordml" xmlns:wps="http://schemas.microsoft.com/office/word/2010/wordprocessingShape" mc:Ignorable="w14 w15 w16se wp14">
   <w:body>
     <w:p>
       <w:pPr>
@@ -20,8 +20,10 @@
     </w:p>
     <w:p>
       <w:r>
-        <w:t>…</w:t>
-      </w:r>
+        <w:t>In their lair, an eldritch Summoner attempts to complete a dark ritual and summon ancient and unthinkable beings beyond any mortal ken. One, stalwart figure stands to disrupt their plans and save mankind. They are… the Ace Excorcist.</w:t>
+      </w:r>
+      <w:bookmarkStart w:id="0" w:name="_GoBack"/>
+      <w:bookmarkEnd w:id="0"/>
     </w:p>
     <w:p>
       <w:pPr>
@@ -542,6 +544,7 @@
     </w:p>
     <w:p>
       <w:r>
+        <w:lastRenderedPageBreak/>
         <w:t>Play by turns, as follows – Summoner has first turn:</w:t>
       </w:r>
     </w:p>
@@ -550,7 +553,6 @@
         <w:pStyle w:val="Heading3"/>
       </w:pPr>
       <w:r>
-        <w:lastRenderedPageBreak/>
         <w:t>Summoner:</w:t>
       </w:r>
     </w:p>
@@ -1050,14 +1052,11 @@
         <w:rPr>
           <w:u w:val="single"/>
         </w:rPr>
+        <w:lastRenderedPageBreak/>
         <w:t>and</w:t>
       </w:r>
       <w:r>
-        <w:t xml:space="preserve"> one more than the higher attacking card; (example 7 in table); alternatively, defend </w:t>
-      </w:r>
-      <w:r>
-        <w:lastRenderedPageBreak/>
-        <w:t xml:space="preserve">with one card of value </w:t>
+        <w:t xml:space="preserve"> one more than the higher attacking card; (example 7 in table); alternatively, defend with one card of value </w:t>
       </w:r>
       <w:r>
         <w:rPr>
@@ -2165,7 +2164,13 @@
         </w:numPr>
       </w:pPr>
       <w:r>
-        <w:t>Play a flush (cards of the same suit) with face value greater than or equal to the card attacked.</w:t>
+        <w:t>Play a flush (cards of the same suit)</w:t>
+      </w:r>
+      <w:r>
+        <w:t xml:space="preserve"> of at least 2 cards</w:t>
+      </w:r>
+      <w:r>
+        <w:t xml:space="preserve"> with face value greater than or equal to the card attacked.</w:t>
       </w:r>
     </w:p>
     <w:p>
@@ -2215,6 +2220,7 @@
         <w:pStyle w:val="Heading4"/>
       </w:pPr>
       <w:r>
+        <w:lastRenderedPageBreak/>
         <w:t>Option B: Attack Summoner’s draw stack</w:t>
       </w:r>
     </w:p>
@@ -2239,7 +2245,6 @@
         </w:numPr>
       </w:pPr>
       <w:r>
-        <w:lastRenderedPageBreak/>
         <w:t>Play a flush (cards of the same suit) of one or more cards. The total face value of the cards played is the strength of the attack.</w:t>
       </w:r>
     </w:p>
@@ -2293,8 +2298,6 @@
       <w:r>
         <w:t>both players</w:t>
       </w:r>
-      <w:bookmarkStart w:id="0" w:name="_GoBack"/>
-      <w:bookmarkEnd w:id="0"/>
       <w:r>
         <w:t xml:space="preserve"> a preview of Summoner’s next draw.</w:t>
       </w:r>
@@ -2347,7 +2350,10 @@
         </w:numPr>
       </w:pPr>
       <w:r>
-        <w:t>Exorcist draws one card from own stack for each card discarded by the Summoner.</w:t>
+        <w:t>Exorcist draws one card from own stack for each</w:t>
+      </w:r>
+      <w:r>
+        <w:t xml:space="preserve"> card discarded by the Summoner, up to the maximum hand size of 6.</w:t>
       </w:r>
     </w:p>
     <w:p>
@@ -2392,6 +2398,9 @@
       </w:pPr>
       <w:r>
         <w:t>Reduce any damage previously suffered by the total value of the pair of cards played.</w:t>
+      </w:r>
+      <w:r>
+        <w:t xml:space="preserve"> Can never go above 30.</w:t>
       </w:r>
     </w:p>
     <w:p>
@@ -2451,7 +2460,7 @@
 </file>
 
 <file path=word/numbering.xml><?xml version="1.0" encoding="utf-8"?>
-<w:numbering xmlns:wpc="http://schemas.microsoft.com/office/word/2010/wordprocessingCanvas" xmlns:mc="http://schemas.openxmlformats.org/markup-compatibility/2006" xmlns:o="urn:schemas-microsoft-com:office:office" xmlns:r="http://schemas.openxmlformats.org/officeDocument/2006/relationships" xmlns:m="http://schemas.openxmlformats.org/officeDocument/2006/math" xmlns:v="urn:schemas-microsoft-com:vml" xmlns:wp14="http://schemas.microsoft.com/office/word/2010/wordprocessingDrawing" xmlns:wp="http://schemas.openxmlformats.org/drawingml/2006/wordprocessingDrawing" xmlns:w10="urn:schemas-microsoft-com:office:word" xmlns:w="http://schemas.openxmlformats.org/wordprocessingml/2006/main" xmlns:w14="http://schemas.microsoft.com/office/word/2010/wordml" xmlns:w15="http://schemas.microsoft.com/office/word/2012/wordml" xmlns:wpg="http://schemas.microsoft.com/office/word/2010/wordprocessingGroup" xmlns:wpi="http://schemas.microsoft.com/office/word/2010/wordprocessingInk" xmlns:wne="http://schemas.microsoft.com/office/word/2006/wordml" xmlns:wps="http://schemas.microsoft.com/office/word/2010/wordprocessingShape" mc:Ignorable="w14 w15 wp14">
+<w:numbering xmlns:wpc="http://schemas.microsoft.com/office/word/2010/wordprocessingCanvas" xmlns:cx="http://schemas.microsoft.com/office/drawing/2014/chartex" xmlns:cx1="http://schemas.microsoft.com/office/drawing/2015/9/8/chartex" xmlns:mc="http://schemas.openxmlformats.org/markup-compatibility/2006" xmlns:o="urn:schemas-microsoft-com:office:office" xmlns:r="http://schemas.openxmlformats.org/officeDocument/2006/relationships" xmlns:m="http://schemas.openxmlformats.org/officeDocument/2006/math" xmlns:v="urn:schemas-microsoft-com:vml" xmlns:wp14="http://schemas.microsoft.com/office/word/2010/wordprocessingDrawing" xmlns:wp="http://schemas.openxmlformats.org/drawingml/2006/wordprocessingDrawing" xmlns:w10="urn:schemas-microsoft-com:office:word" xmlns:w="http://schemas.openxmlformats.org/wordprocessingml/2006/main" xmlns:w14="http://schemas.microsoft.com/office/word/2010/wordml" xmlns:w15="http://schemas.microsoft.com/office/word/2012/wordml" xmlns:w16se="http://schemas.microsoft.com/office/word/2015/wordml/symex" xmlns:wpg="http://schemas.microsoft.com/office/word/2010/wordprocessingGroup" xmlns:wpi="http://schemas.microsoft.com/office/word/2010/wordprocessingInk" xmlns:wne="http://schemas.microsoft.com/office/word/2006/wordml" xmlns:wps="http://schemas.microsoft.com/office/word/2010/wordprocessingShape" mc:Ignorable="w14 w15 w16se wp14">
   <w:abstractNum w:abstractNumId="0" w15:restartNumberingAfterBreak="0">
     <w:nsid w:val="FFFFFF7C"/>
     <w:multiLevelType w:val="singleLevel"/>
@@ -4848,7 +4857,7 @@
 </file>
 
 <file path=word/styles.xml><?xml version="1.0" encoding="utf-8"?>
-<w:styles xmlns:mc="http://schemas.openxmlformats.org/markup-compatibility/2006" xmlns:r="http://schemas.openxmlformats.org/officeDocument/2006/relationships" xmlns:w="http://schemas.openxmlformats.org/wordprocessingml/2006/main" xmlns:w14="http://schemas.microsoft.com/office/word/2010/wordml" xmlns:w15="http://schemas.microsoft.com/office/word/2012/wordml" mc:Ignorable="w14 w15">
+<w:styles xmlns:mc="http://schemas.openxmlformats.org/markup-compatibility/2006" xmlns:r="http://schemas.openxmlformats.org/officeDocument/2006/relationships" xmlns:w="http://schemas.openxmlformats.org/wordprocessingml/2006/main" xmlns:w14="http://schemas.microsoft.com/office/word/2010/wordml" xmlns:w15="http://schemas.microsoft.com/office/word/2012/wordml" xmlns:w16se="http://schemas.microsoft.com/office/word/2015/wordml/symex" mc:Ignorable="w14 w15 w16se">
   <w:docDefaults>
     <w:rPrDefault>
       <w:rPr>

</xml_diff>